<commit_message>
Now have 4 replies to each DQ
Make one more for each if time allows.
</commit_message>
<xml_diff>
--- a/week8_dir/week8_response_notes.docx
+++ b/week8_dir/week8_response_notes.docx
@@ -451,7 +451,7 @@
                     <a:blip r:embed="rId7">
                       <a:extLst>
                         <a:ext uri="{28A0092B-C50C-407E-A947-70E740481C1C}">
-                          <a14:useLocalDpi xmlns:a14="http://schemas.microsoft.com/office/drawing/2010/main" xmlns:wps="http://schemas.microsoft.com/office/word/2010/wordprocessingShape" xmlns:wpi="http://schemas.microsoft.com/office/word/2010/wordprocessingInk" xmlns:wpg="http://schemas.microsoft.com/office/word/2010/wordprocessingGroup" xmlns:w14="http://schemas.microsoft.com/office/word/2010/wordml" xmlns:w="http://schemas.openxmlformats.org/wordprocessingml/2006/main" xmlns:w10="urn:schemas-microsoft-com:office:word" xmlns:wp14="http://schemas.microsoft.com/office/word/2010/wordprocessingDrawing" xmlns:v="urn:schemas-microsoft-com:vml" xmlns:o="urn:schemas-microsoft-com:office:office" xmlns:mv="urn:schemas-microsoft-com:mac:vml" xmlns:mc="http://schemas.openxmlformats.org/markup-compatibility/2006" xmlns:mo="http://schemas.microsoft.com/office/mac/office/2008/main" xmlns:wpc="http://schemas.microsoft.com/office/word/2010/wordprocessingCanvas" xmlns="" val="0"/>
+                          <a14:useLocalDpi xmlns="" xmlns:wpc="http://schemas.microsoft.com/office/word/2010/wordprocessingCanvas" xmlns:mo="http://schemas.microsoft.com/office/mac/office/2008/main" xmlns:mc="http://schemas.openxmlformats.org/markup-compatibility/2006" xmlns:mv="urn:schemas-microsoft-com:mac:vml" xmlns:o="urn:schemas-microsoft-com:office:office" xmlns:v="urn:schemas-microsoft-com:vml" xmlns:wp14="http://schemas.microsoft.com/office/word/2010/wordprocessingDrawing" xmlns:w10="urn:schemas-microsoft-com:office:word" xmlns:w="http://schemas.openxmlformats.org/wordprocessingml/2006/main" xmlns:w14="http://schemas.microsoft.com/office/word/2010/wordml" xmlns:wpg="http://schemas.microsoft.com/office/word/2010/wordprocessingGroup" xmlns:wpi="http://schemas.microsoft.com/office/word/2010/wordprocessingInk" xmlns:wps="http://schemas.microsoft.com/office/word/2010/wordprocessingShape" xmlns:a14="http://schemas.microsoft.com/office/drawing/2010/main" val="0"/>
                         </a:ext>
                       </a:extLst>
                     </a:blip>
@@ -671,7 +671,7 @@
                     <a:blip r:embed="rId9">
                       <a:extLst>
                         <a:ext uri="{28A0092B-C50C-407E-A947-70E740481C1C}">
-                          <a14:useLocalDpi xmlns:a14="http://schemas.microsoft.com/office/drawing/2010/main" xmlns:wps="http://schemas.microsoft.com/office/word/2010/wordprocessingShape" xmlns:wpi="http://schemas.microsoft.com/office/word/2010/wordprocessingInk" xmlns:wpg="http://schemas.microsoft.com/office/word/2010/wordprocessingGroup" xmlns:w14="http://schemas.microsoft.com/office/word/2010/wordml" xmlns:w="http://schemas.openxmlformats.org/wordprocessingml/2006/main" xmlns:w10="urn:schemas-microsoft-com:office:word" xmlns:wp14="http://schemas.microsoft.com/office/word/2010/wordprocessingDrawing" xmlns:v="urn:schemas-microsoft-com:vml" xmlns:o="urn:schemas-microsoft-com:office:office" xmlns:mv="urn:schemas-microsoft-com:mac:vml" xmlns:mc="http://schemas.openxmlformats.org/markup-compatibility/2006" xmlns:mo="http://schemas.microsoft.com/office/mac/office/2008/main" xmlns:wpc="http://schemas.microsoft.com/office/word/2010/wordprocessingCanvas" xmlns="" val="0"/>
+                          <a14:useLocalDpi xmlns="" xmlns:wpc="http://schemas.microsoft.com/office/word/2010/wordprocessingCanvas" xmlns:mo="http://schemas.microsoft.com/office/mac/office/2008/main" xmlns:mc="http://schemas.openxmlformats.org/markup-compatibility/2006" xmlns:mv="urn:schemas-microsoft-com:mac:vml" xmlns:o="urn:schemas-microsoft-com:office:office" xmlns:v="urn:schemas-microsoft-com:vml" xmlns:wp14="http://schemas.microsoft.com/office/word/2010/wordprocessingDrawing" xmlns:w10="urn:schemas-microsoft-com:office:word" xmlns:w="http://schemas.openxmlformats.org/wordprocessingml/2006/main" xmlns:w14="http://schemas.microsoft.com/office/word/2010/wordml" xmlns:wpg="http://schemas.microsoft.com/office/word/2010/wordprocessingGroup" xmlns:wpi="http://schemas.microsoft.com/office/word/2010/wordprocessingInk" xmlns:wps="http://schemas.microsoft.com/office/word/2010/wordprocessingShape" xmlns:a14="http://schemas.microsoft.com/office/drawing/2010/main" val="0"/>
                         </a:ext>
                       </a:extLst>
                     </a:blip>
@@ -1079,6 +1079,369 @@
       </w:r>
       <w:r>
         <w:t xml:space="preserve"> July 2014)</w:t>
+      </w:r>
+    </w:p>
+    <w:p/>
+    <w:p>
+      <w:pPr>
+        <w:spacing w:before="100" w:beforeAutospacing="1" w:after="100" w:afterAutospacing="1" w:line="240" w:lineRule="auto"/>
+        <w:jc w:val="both"/>
+        <w:rPr>
+          <w:rFonts w:ascii="Times New Roman" w:eastAsia="Times New Roman" w:hAnsi="Times New Roman" w:cs="Times New Roman"/>
+          <w:sz w:val="24"/>
+          <w:szCs w:val="24"/>
+          <w:highlight w:val="yellow"/>
+        </w:rPr>
+      </w:pPr>
+      <w:r>
+        <w:rPr>
+          <w:rFonts w:ascii="Times New Roman" w:eastAsia="Times New Roman" w:hAnsi="Times New Roman" w:cs="Times New Roman"/>
+          <w:sz w:val="24"/>
+          <w:szCs w:val="24"/>
+          <w:highlight w:val="yellow"/>
+        </w:rPr>
+        <w:t>“</w:t>
+      </w:r>
+      <w:r>
+        <w:rPr>
+          <w:rFonts w:ascii="Times New Roman" w:eastAsia="Times New Roman" w:hAnsi="Times New Roman" w:cs="Times New Roman"/>
+          <w:sz w:val="24"/>
+          <w:szCs w:val="24"/>
+          <w:highlight w:val="yellow"/>
+        </w:rPr>
+        <w:t>Under the Americans with Disabilities Act (ADA), the National Association of Deaf sued Netflix and the court ruled against them, deciding that Netflix should include caption on their videos, expanding the concept of accessibility to website-only business (</w:t>
+      </w:r>
+      <w:proofErr w:type="spellStart"/>
+      <w:r>
+        <w:rPr>
+          <w:rFonts w:ascii="Times New Roman" w:eastAsia="Times New Roman" w:hAnsi="Times New Roman" w:cs="Times New Roman"/>
+          <w:sz w:val="24"/>
+          <w:szCs w:val="24"/>
+          <w:highlight w:val="yellow"/>
+        </w:rPr>
+        <w:t>AccessibleTech</w:t>
+      </w:r>
+      <w:proofErr w:type="spellEnd"/>
+      <w:r>
+        <w:rPr>
+          <w:rFonts w:ascii="Times New Roman" w:eastAsia="Times New Roman" w:hAnsi="Times New Roman" w:cs="Times New Roman"/>
+          <w:sz w:val="24"/>
+          <w:szCs w:val="24"/>
+          <w:highlight w:val="yellow"/>
+        </w:rPr>
+        <w:t>, 2013).</w:t>
+      </w:r>
+    </w:p>
+    <w:p>
+      <w:pPr>
+        <w:spacing w:before="100" w:beforeAutospacing="1" w:after="100" w:afterAutospacing="1" w:line="240" w:lineRule="auto"/>
+        <w:jc w:val="both"/>
+        <w:rPr>
+          <w:rFonts w:ascii="Times New Roman" w:eastAsia="Times New Roman" w:hAnsi="Times New Roman" w:cs="Times New Roman"/>
+          <w:sz w:val="24"/>
+          <w:szCs w:val="24"/>
+        </w:rPr>
+      </w:pPr>
+      <w:r>
+        <w:rPr>
+          <w:rFonts w:ascii="Times New Roman" w:eastAsia="Times New Roman" w:hAnsi="Times New Roman" w:cs="Times New Roman"/>
+          <w:sz w:val="24"/>
+          <w:szCs w:val="24"/>
+          <w:highlight w:val="yellow"/>
+        </w:rPr>
+        <w:t>The examples above, plus the news that Target Corporation had to pay 6 million USD because their website did not provide any accessibility for disabled people are examples that this t</w:t>
+      </w:r>
+      <w:r>
+        <w:rPr>
+          <w:rFonts w:ascii="Times New Roman" w:eastAsia="Times New Roman" w:hAnsi="Times New Roman" w:cs="Times New Roman"/>
+          <w:sz w:val="24"/>
+          <w:szCs w:val="24"/>
+          <w:highlight w:val="yellow"/>
+        </w:rPr>
+        <w:t>opic must be taken very serious”</w:t>
+      </w:r>
+    </w:p>
+    <w:p>
+      <w:pPr>
+        <w:spacing w:before="100" w:beforeAutospacing="1" w:after="100" w:afterAutospacing="1" w:line="240" w:lineRule="auto"/>
+        <w:jc w:val="both"/>
+        <w:rPr>
+          <w:rFonts w:eastAsia="Times New Roman" w:cstheme="minorHAnsi"/>
+          <w:sz w:val="24"/>
+          <w:szCs w:val="24"/>
+        </w:rPr>
+      </w:pPr>
+      <w:r>
+        <w:rPr>
+          <w:rFonts w:eastAsia="Times New Roman" w:cstheme="minorHAnsi"/>
+          <w:sz w:val="24"/>
+          <w:szCs w:val="24"/>
+        </w:rPr>
+        <w:t xml:space="preserve">Hi </w:t>
+      </w:r>
+      <w:proofErr w:type="spellStart"/>
+      <w:r>
+        <w:rPr>
+          <w:rFonts w:eastAsia="Times New Roman" w:cstheme="minorHAnsi"/>
+          <w:sz w:val="24"/>
+          <w:szCs w:val="24"/>
+        </w:rPr>
+        <w:t>Turay</w:t>
+      </w:r>
+      <w:proofErr w:type="spellEnd"/>
+      <w:r>
+        <w:rPr>
+          <w:rFonts w:eastAsia="Times New Roman" w:cstheme="minorHAnsi"/>
+          <w:sz w:val="24"/>
+          <w:szCs w:val="24"/>
+        </w:rPr>
+        <w:t>,</w:t>
+      </w:r>
+    </w:p>
+    <w:p>
+      <w:pPr>
+        <w:spacing w:before="100" w:beforeAutospacing="1" w:after="100" w:afterAutospacing="1" w:line="240" w:lineRule="auto"/>
+        <w:jc w:val="both"/>
+        <w:rPr>
+          <w:rFonts w:eastAsia="Times New Roman" w:cstheme="minorHAnsi"/>
+          <w:sz w:val="24"/>
+          <w:szCs w:val="24"/>
+        </w:rPr>
+      </w:pPr>
+      <w:r>
+        <w:rPr>
+          <w:rFonts w:eastAsia="Times New Roman" w:cstheme="minorHAnsi"/>
+          <w:sz w:val="24"/>
+          <w:szCs w:val="24"/>
+        </w:rPr>
+        <w:t>Since we have the HTML validated tool from the W3C, I thought tha</w:t>
+      </w:r>
+      <w:r>
+        <w:rPr>
+          <w:rFonts w:eastAsia="Times New Roman" w:cstheme="minorHAnsi"/>
+          <w:sz w:val="24"/>
+          <w:szCs w:val="24"/>
+        </w:rPr>
+        <w:t xml:space="preserve">t similar tools might exist to test compliance with such standards like the ones from the ADA. </w:t>
+      </w:r>
+      <w:r>
+        <w:rPr>
+          <w:rFonts w:eastAsia="Times New Roman" w:cstheme="minorHAnsi"/>
+          <w:sz w:val="24"/>
+          <w:szCs w:val="24"/>
+        </w:rPr>
+        <w:t>Unfortunately, it doesn’</w:t>
+      </w:r>
+      <w:r>
+        <w:rPr>
+          <w:rFonts w:eastAsia="Times New Roman" w:cstheme="minorHAnsi"/>
+          <w:sz w:val="24"/>
+          <w:szCs w:val="24"/>
+        </w:rPr>
+        <w:t>t look like there is one based on my search results. My guess is that maybe evaluating a webpage for accessibility is more of subjective, rather than objective process.</w:t>
+      </w:r>
+      <w:r>
+        <w:rPr>
+          <w:rFonts w:eastAsia="Times New Roman" w:cstheme="minorHAnsi"/>
+          <w:sz w:val="24"/>
+          <w:szCs w:val="24"/>
+        </w:rPr>
+        <w:t xml:space="preserve"> Sadly for now, many web developers must somehow take into account the several guidelines put forth. W3C has published their latest version of “</w:t>
+      </w:r>
+      <w:r>
+        <w:rPr>
+          <w:rFonts w:eastAsia="Times New Roman" w:cstheme="minorHAnsi"/>
+          <w:sz w:val="24"/>
+          <w:szCs w:val="24"/>
+        </w:rPr>
+        <w:t>Techniques and Failures for Web Cont</w:t>
+      </w:r>
+      <w:r>
+        <w:rPr>
+          <w:rFonts w:eastAsia="Times New Roman" w:cstheme="minorHAnsi"/>
+          <w:sz w:val="24"/>
+          <w:szCs w:val="24"/>
+        </w:rPr>
+        <w:t>ent Accessibility Guidelines”</w:t>
+      </w:r>
+      <w:r>
+        <w:rPr>
+          <w:rFonts w:eastAsia="Times New Roman" w:cstheme="minorHAnsi"/>
+          <w:sz w:val="24"/>
+          <w:szCs w:val="24"/>
+        </w:rPr>
+        <w:t>, and it is rather lengthy (W3C, 2014)</w:t>
+      </w:r>
+      <w:r>
+        <w:rPr>
+          <w:rFonts w:eastAsia="Times New Roman" w:cstheme="minorHAnsi"/>
+          <w:sz w:val="24"/>
+          <w:szCs w:val="24"/>
+        </w:rPr>
+        <w:t>. If one were to print it on regular sized pa</w:t>
+      </w:r>
+      <w:r>
+        <w:rPr>
+          <w:rFonts w:eastAsia="Times New Roman" w:cstheme="minorHAnsi"/>
+          <w:sz w:val="24"/>
+          <w:szCs w:val="24"/>
+        </w:rPr>
+        <w:t xml:space="preserve">per, it would be 726 pages long; there are hundreds of guidelines. </w:t>
+      </w:r>
+      <w:r>
+        <w:rPr>
+          <w:rFonts w:eastAsia="Times New Roman" w:cstheme="minorHAnsi"/>
+          <w:sz w:val="24"/>
+          <w:szCs w:val="24"/>
+        </w:rPr>
+        <w:t>A web developer will have a difficult time complying with all of them.</w:t>
+      </w:r>
+    </w:p>
+    <w:p>
+      <w:pPr>
+        <w:spacing w:before="100" w:beforeAutospacing="1" w:after="100" w:afterAutospacing="1" w:line="240" w:lineRule="auto"/>
+        <w:jc w:val="both"/>
+        <w:rPr>
+          <w:rFonts w:eastAsia="Times New Roman" w:cstheme="minorHAnsi"/>
+          <w:sz w:val="24"/>
+          <w:szCs w:val="24"/>
+        </w:rPr>
+      </w:pPr>
+      <w:r>
+        <w:rPr>
+          <w:rFonts w:eastAsia="Times New Roman" w:cstheme="minorHAnsi"/>
+          <w:sz w:val="24"/>
+          <w:szCs w:val="24"/>
+        </w:rPr>
+        <w:t>Regards,</w:t>
+      </w:r>
+    </w:p>
+    <w:p>
+      <w:pPr>
+        <w:spacing w:before="100" w:beforeAutospacing="1" w:after="100" w:afterAutospacing="1" w:line="240" w:lineRule="auto"/>
+        <w:jc w:val="both"/>
+        <w:rPr>
+          <w:rFonts w:eastAsia="Times New Roman" w:cstheme="minorHAnsi"/>
+          <w:sz w:val="24"/>
+          <w:szCs w:val="24"/>
+        </w:rPr>
+      </w:pPr>
+      <w:r>
+        <w:rPr>
+          <w:rFonts w:eastAsia="Times New Roman" w:cstheme="minorHAnsi"/>
+          <w:sz w:val="24"/>
+          <w:szCs w:val="24"/>
+        </w:rPr>
+        <w:t>Emanuel</w:t>
+      </w:r>
+      <w:r>
+        <w:rPr>
+          <w:rFonts w:eastAsia="Times New Roman" w:cstheme="minorHAnsi"/>
+          <w:sz w:val="24"/>
+          <w:szCs w:val="24"/>
+        </w:rPr>
+        <w:t xml:space="preserve"> </w:t>
+      </w:r>
+    </w:p>
+    <w:p>
+      <w:pPr>
+        <w:spacing w:before="100" w:beforeAutospacing="1" w:after="100" w:afterAutospacing="1" w:line="240" w:lineRule="auto"/>
+        <w:jc w:val="both"/>
+        <w:rPr>
+          <w:rFonts w:eastAsia="Times New Roman" w:cstheme="minorHAnsi"/>
+          <w:sz w:val="24"/>
+          <w:szCs w:val="24"/>
+        </w:rPr>
+      </w:pPr>
+      <w:r>
+        <w:rPr>
+          <w:rFonts w:eastAsia="Times New Roman" w:cstheme="minorHAnsi"/>
+          <w:sz w:val="24"/>
+          <w:szCs w:val="24"/>
+        </w:rPr>
+        <w:t>Reference:</w:t>
+      </w:r>
+    </w:p>
+    <w:p>
+      <w:pPr>
+        <w:spacing w:before="100" w:beforeAutospacing="1" w:after="100" w:afterAutospacing="1" w:line="240" w:lineRule="auto"/>
+        <w:jc w:val="both"/>
+        <w:rPr>
+          <w:rFonts w:eastAsia="Times New Roman" w:cstheme="minorHAnsi"/>
+          <w:sz w:val="24"/>
+          <w:szCs w:val="24"/>
+        </w:rPr>
+      </w:pPr>
+      <w:proofErr w:type="gramStart"/>
+      <w:r>
+        <w:rPr>
+          <w:rFonts w:eastAsia="Times New Roman" w:cstheme="minorHAnsi"/>
+          <w:sz w:val="24"/>
+          <w:szCs w:val="24"/>
+        </w:rPr>
+        <w:lastRenderedPageBreak/>
+        <w:t>W3C (2014) ‘</w:t>
+      </w:r>
+      <w:r>
+        <w:rPr>
+          <w:rFonts w:eastAsia="Times New Roman" w:cstheme="minorHAnsi"/>
+          <w:sz w:val="24"/>
+          <w:szCs w:val="24"/>
+        </w:rPr>
+        <w:t>Techniques and Failures for Web Content Accessibility Guidelines 2.0</w:t>
+      </w:r>
+      <w:r>
+        <w:rPr>
+          <w:rFonts w:eastAsia="Times New Roman" w:cstheme="minorHAnsi"/>
+          <w:sz w:val="24"/>
+          <w:szCs w:val="24"/>
+        </w:rPr>
+        <w:t xml:space="preserve">’, </w:t>
+      </w:r>
+      <w:r>
+        <w:rPr>
+          <w:rFonts w:eastAsia="Times New Roman" w:cstheme="minorHAnsi"/>
+          <w:i/>
+          <w:sz w:val="24"/>
+          <w:szCs w:val="24"/>
+        </w:rPr>
+        <w:t xml:space="preserve">W3C </w:t>
+      </w:r>
+      <w:r>
+        <w:rPr>
+          <w:rFonts w:eastAsia="Times New Roman" w:cstheme="minorHAnsi"/>
+          <w:sz w:val="24"/>
+          <w:szCs w:val="24"/>
+        </w:rPr>
+        <w:t>[Online].</w:t>
+      </w:r>
+      <w:proofErr w:type="gramEnd"/>
+      <w:r>
+        <w:rPr>
+          <w:rFonts w:eastAsia="Times New Roman" w:cstheme="minorHAnsi"/>
+          <w:sz w:val="24"/>
+          <w:szCs w:val="24"/>
+        </w:rPr>
+        <w:t xml:space="preserve"> Available from: </w:t>
+      </w:r>
+      <w:hyperlink r:id="rId11" w:history="1">
+        <w:r>
+          <w:rPr>
+            <w:rStyle w:val="Hyperlink"/>
+            <w:rFonts w:eastAsia="Times New Roman" w:cstheme="minorHAnsi"/>
+            <w:sz w:val="24"/>
+            <w:szCs w:val="24"/>
+          </w:rPr>
+          <w:t>http://www.w3.org/TR/WCAG20-TECHS/complete.html</w:t>
+        </w:r>
+      </w:hyperlink>
+      <w:r>
+        <w:rPr>
+          <w:rFonts w:eastAsia="Times New Roman" w:cstheme="minorHAnsi"/>
+          <w:sz w:val="24"/>
+          <w:szCs w:val="24"/>
+        </w:rPr>
+        <w:t xml:space="preserve"> (Accessed: 9 July 2014)</w:t>
       </w:r>
     </w:p>
     <w:sectPr>

</xml_diff>